<commit_message>
Fixing my notes in the QCP guide
</commit_message>
<xml_diff>
--- a/17_pericardial_hemorrhage/pericardial_hemorrhage.docx
+++ b/17_pericardial_hemorrhage/pericardial_hemorrhage.docx
@@ -448,12 +448,6 @@
         <w:gridCol w:w="4500"/>
       </w:tblGrid>
       <w:tr>
-        <w:tblPrEx>
-          <w:tblCellMar>
-            <w:top w:w="0" w:type="dxa"/>
-            <w:bottom w:w="0" w:type="dxa"/>
-          </w:tblCellMar>
-        </w:tblPrEx>
         <w:tc>
           <w:tcPr>
             <w:tcW w:w="1260" w:type="dxa"/>
@@ -577,12 +571,6 @@
         </w:tc>
       </w:tr>
       <w:tr>
-        <w:tblPrEx>
-          <w:tblCellMar>
-            <w:top w:w="0" w:type="dxa"/>
-            <w:bottom w:w="0" w:type="dxa"/>
-          </w:tblCellMar>
-        </w:tblPrEx>
         <w:tc>
           <w:tcPr>
             <w:tcW w:w="1260" w:type="dxa"/>
@@ -632,12 +620,6 @@
         </w:tc>
       </w:tr>
       <w:tr>
-        <w:tblPrEx>
-          <w:tblCellMar>
-            <w:top w:w="0" w:type="dxa"/>
-            <w:bottom w:w="0" w:type="dxa"/>
-          </w:tblCellMar>
-        </w:tblPrEx>
         <w:tc>
           <w:tcPr>
             <w:tcW w:w="1260" w:type="dxa"/>
@@ -745,12 +727,6 @@
         </w:tc>
       </w:tr>
       <w:tr>
-        <w:tblPrEx>
-          <w:tblCellMar>
-            <w:top w:w="0" w:type="dxa"/>
-            <w:bottom w:w="0" w:type="dxa"/>
-          </w:tblCellMar>
-        </w:tblPrEx>
         <w:tc>
           <w:tcPr>
             <w:tcW w:w="1260" w:type="dxa"/>
@@ -800,12 +776,6 @@
         </w:tc>
       </w:tr>
       <w:tr>
-        <w:tblPrEx>
-          <w:tblCellMar>
-            <w:top w:w="0" w:type="dxa"/>
-            <w:bottom w:w="0" w:type="dxa"/>
-          </w:tblCellMar>
-        </w:tblPrEx>
         <w:tc>
           <w:tcPr>
             <w:tcW w:w="1260" w:type="dxa"/>
@@ -983,12 +953,6 @@
         </w:tc>
       </w:tr>
       <w:tr>
-        <w:tblPrEx>
-          <w:tblCellMar>
-            <w:top w:w="0" w:type="dxa"/>
-            <w:bottom w:w="0" w:type="dxa"/>
-          </w:tblCellMar>
-        </w:tblPrEx>
         <w:tc>
           <w:tcPr>
             <w:tcW w:w="1260" w:type="dxa"/>
@@ -1038,12 +1002,6 @@
         </w:tc>
       </w:tr>
       <w:tr>
-        <w:tblPrEx>
-          <w:tblCellMar>
-            <w:top w:w="0" w:type="dxa"/>
-            <w:bottom w:w="0" w:type="dxa"/>
-          </w:tblCellMar>
-        </w:tblPrEx>
         <w:tc>
           <w:tcPr>
             <w:tcW w:w="1260" w:type="dxa"/>
@@ -1186,12 +1144,6 @@
         </w:tc>
       </w:tr>
       <w:tr>
-        <w:tblPrEx>
-          <w:tblCellMar>
-            <w:top w:w="0" w:type="dxa"/>
-            <w:bottom w:w="0" w:type="dxa"/>
-          </w:tblCellMar>
-        </w:tblPrEx>
         <w:tc>
           <w:tcPr>
             <w:tcW w:w="1260" w:type="dxa"/>
@@ -1241,12 +1193,6 @@
         </w:tc>
       </w:tr>
       <w:tr>
-        <w:tblPrEx>
-          <w:tblCellMar>
-            <w:top w:w="0" w:type="dxa"/>
-            <w:bottom w:w="0" w:type="dxa"/>
-          </w:tblCellMar>
-        </w:tblPrEx>
         <w:tc>
           <w:tcPr>
             <w:tcW w:w="1260" w:type="dxa"/>
@@ -1354,12 +1300,6 @@
         </w:tc>
       </w:tr>
       <w:tr>
-        <w:tblPrEx>
-          <w:tblCellMar>
-            <w:top w:w="0" w:type="dxa"/>
-            <w:bottom w:w="0" w:type="dxa"/>
-          </w:tblCellMar>
-        </w:tblPrEx>
         <w:tc>
           <w:tcPr>
             <w:tcW w:w="1260" w:type="dxa"/>
@@ -1409,12 +1349,6 @@
         </w:tc>
       </w:tr>
       <w:tr>
-        <w:tblPrEx>
-          <w:tblCellMar>
-            <w:top w:w="0" w:type="dxa"/>
-            <w:bottom w:w="0" w:type="dxa"/>
-          </w:tblCellMar>
-        </w:tblPrEx>
         <w:tc>
           <w:tcPr>
             <w:tcW w:w="1260" w:type="dxa"/>
@@ -1576,12 +1510,6 @@
         <w:gridCol w:w="810"/>
       </w:tblGrid>
       <w:tr>
-        <w:tblPrEx>
-          <w:tblCellMar>
-            <w:top w:w="0" w:type="dxa"/>
-            <w:bottom w:w="0" w:type="dxa"/>
-          </w:tblCellMar>
-        </w:tblPrEx>
         <w:trPr>
           <w:trHeight w:val="400"/>
         </w:trPr>
@@ -1873,12 +1801,6 @@
         </w:tc>
       </w:tr>
       <w:tr>
-        <w:tblPrEx>
-          <w:tblCellMar>
-            <w:top w:w="0" w:type="dxa"/>
-            <w:bottom w:w="0" w:type="dxa"/>
-          </w:tblCellMar>
-        </w:tblPrEx>
         <w:trPr>
           <w:trHeight w:val="400"/>
         </w:trPr>
@@ -2039,12 +1961,6 @@
         </w:tc>
       </w:tr>
       <w:tr>
-        <w:tblPrEx>
-          <w:tblCellMar>
-            <w:top w:w="0" w:type="dxa"/>
-            <w:bottom w:w="0" w:type="dxa"/>
-          </w:tblCellMar>
-        </w:tblPrEx>
         <w:trPr>
           <w:trHeight w:val="400"/>
         </w:trPr>
@@ -2196,12 +2112,6 @@
         </w:tc>
       </w:tr>
       <w:tr>
-        <w:tblPrEx>
-          <w:tblCellMar>
-            <w:top w:w="0" w:type="dxa"/>
-            <w:bottom w:w="0" w:type="dxa"/>
-          </w:tblCellMar>
-        </w:tblPrEx>
         <w:trPr>
           <w:trHeight w:val="400"/>
         </w:trPr>
@@ -2353,12 +2263,6 @@
         </w:tc>
       </w:tr>
       <w:tr>
-        <w:tblPrEx>
-          <w:tblCellMar>
-            <w:top w:w="0" w:type="dxa"/>
-            <w:bottom w:w="0" w:type="dxa"/>
-          </w:tblCellMar>
-        </w:tblPrEx>
         <w:trPr>
           <w:trHeight w:val="400"/>
         </w:trPr>
@@ -2510,12 +2414,6 @@
         </w:tc>
       </w:tr>
       <w:tr>
-        <w:tblPrEx>
-          <w:tblCellMar>
-            <w:top w:w="0" w:type="dxa"/>
-            <w:bottom w:w="0" w:type="dxa"/>
-          </w:tblCellMar>
-        </w:tblPrEx>
         <w:trPr>
           <w:trHeight w:val="400"/>
         </w:trPr>
@@ -2667,12 +2565,6 @@
         </w:tc>
       </w:tr>
       <w:tr>
-        <w:tblPrEx>
-          <w:tblCellMar>
-            <w:top w:w="0" w:type="dxa"/>
-            <w:bottom w:w="0" w:type="dxa"/>
-          </w:tblCellMar>
-        </w:tblPrEx>
         <w:trPr>
           <w:trHeight w:val="400"/>
         </w:trPr>
@@ -2835,12 +2727,6 @@
         </w:tc>
       </w:tr>
       <w:tr>
-        <w:tblPrEx>
-          <w:tblCellMar>
-            <w:top w:w="0" w:type="dxa"/>
-            <w:bottom w:w="0" w:type="dxa"/>
-          </w:tblCellMar>
-        </w:tblPrEx>
         <w:trPr>
           <w:trHeight w:val="400"/>
         </w:trPr>
@@ -3003,12 +2889,6 @@
         </w:tc>
       </w:tr>
       <w:tr>
-        <w:tblPrEx>
-          <w:tblCellMar>
-            <w:top w:w="0" w:type="dxa"/>
-            <w:bottom w:w="0" w:type="dxa"/>
-          </w:tblCellMar>
-        </w:tblPrEx>
         <w:trPr>
           <w:trHeight w:val="400"/>
         </w:trPr>
@@ -3169,12 +3049,6 @@
         </w:tc>
       </w:tr>
       <w:tr>
-        <w:tblPrEx>
-          <w:tblCellMar>
-            <w:top w:w="0" w:type="dxa"/>
-            <w:bottom w:w="0" w:type="dxa"/>
-          </w:tblCellMar>
-        </w:tblPrEx>
         <w:trPr>
           <w:trHeight w:val="400"/>
         </w:trPr>
@@ -3335,6 +3209,40 @@
         </w:tc>
       </w:tr>
     </w:tbl>
+    <w:p>
+      <w:pPr>
+        <w:numPr>
+          <w:ilvl w:val="12"/>
+          <w:numId w:val="0"/>
+        </w:numPr>
+        <w:ind w:left="720"/>
+        <w:rPr>
+          <w:rFonts w:ascii="Arial" w:hAnsi="Arial"/>
+          <w:sz w:val="24"/>
+        </w:rPr>
+      </w:pPr>
+    </w:p>
+    <w:p>
+      <w:pPr>
+        <w:numPr>
+          <w:ilvl w:val="12"/>
+          <w:numId w:val="0"/>
+        </w:numPr>
+        <w:ind w:left="720"/>
+        <w:rPr>
+          <w:rFonts w:ascii="Arial" w:hAnsi="Arial"/>
+          <w:sz w:val="24"/>
+        </w:rPr>
+      </w:pPr>
+      <w:r>
+        <w:rPr>
+          <w:rFonts w:ascii="Arial" w:hAnsi="Arial"/>
+          <w:sz w:val="24"/>
+          <w:highlight w:val="yellow"/>
+        </w:rPr>
+        <w:t>***QCP has an error just before the hour is complete giving incorrect values</w:t>
+      </w:r>
+    </w:p>
     <w:p>
       <w:pPr>
         <w:numPr>

</xml_diff>